<commit_message>
Added corrections to standup 10/26
</commit_message>
<xml_diff>
--- a/docs/Standup 10_26.docx
+++ b/docs/Standup 10_26.docx
@@ -263,7 +263,7 @@
               <w:rPr>
                 <w:rtl w:val="0"/>
               </w:rPr>
-              <w:t xml:space="preserve">Add CSS to previously worked pages</w:t>
+              <w:t xml:space="preserve">Add CSS to previously worked pages, complete archived tournament page</w:t>
             </w:r>
           </w:p>
         </w:tc>
@@ -606,7 +606,7 @@
               <w:rPr>
                 <w:rtl w:val="0"/>
               </w:rPr>
-              <w:t xml:space="preserve">Add CSS to previously worked pages</w:t>
+              <w:t xml:space="preserve">Add CSS to previously worked pages, complete currently registered tournaments page</w:t>
             </w:r>
           </w:p>
         </w:tc>
@@ -684,7 +684,7 @@
           <wp:inline distB="114300" distT="114300" distL="114300" distR="114300">
             <wp:extent cx="6915150" cy="4600575"/>
             <wp:effectExtent b="0" l="0" r="0" t="0"/>
-            <wp:docPr id="1" name="image2.png"/>
+            <wp:docPr id="3" name="image2.png"/>
             <a:graphic>
               <a:graphicData uri="http://schemas.openxmlformats.org/drawingml/2006/picture">
                 <pic:pic>
@@ -776,7 +776,7 @@
           <wp:inline distB="114300" distT="114300" distL="114300" distR="114300">
             <wp:extent cx="9144000" cy="5143500"/>
             <wp:effectExtent b="0" l="0" r="0" t="0"/>
-            <wp:docPr id="2" name="image1.png"/>
+            <wp:docPr id="4" name="image1.png"/>
             <a:graphic>
               <a:graphicData uri="http://schemas.openxmlformats.org/drawingml/2006/picture">
                 <pic:pic>
@@ -868,6 +868,118 @@
     <w:pPr>
       <w:keepNext w:val="1"/>
       <w:keepLines w:val="1"/>
+      <w:spacing w:after="80" w:before="360" w:lineRule="auto"/>
+    </w:pPr>
+    <w:rPr>
+      <w:b w:val="1"/>
+      <w:sz w:val="36"/>
+      <w:szCs w:val="36"/>
+    </w:rPr>
+  </w:style>
+  <w:style w:type="paragraph" w:styleId="Heading3">
+    <w:name w:val="heading 3"/>
+    <w:basedOn w:val="Normal"/>
+    <w:next w:val="Normal"/>
+    <w:pPr>
+      <w:keepNext w:val="1"/>
+      <w:keepLines w:val="1"/>
+      <w:spacing w:after="80" w:before="280" w:lineRule="auto"/>
+    </w:pPr>
+    <w:rPr>
+      <w:b w:val="1"/>
+      <w:sz w:val="28"/>
+      <w:szCs w:val="28"/>
+    </w:rPr>
+  </w:style>
+  <w:style w:type="paragraph" w:styleId="Heading4">
+    <w:name w:val="heading 4"/>
+    <w:basedOn w:val="Normal"/>
+    <w:next w:val="Normal"/>
+    <w:pPr>
+      <w:keepNext w:val="1"/>
+      <w:keepLines w:val="1"/>
+      <w:spacing w:after="40" w:before="240" w:lineRule="auto"/>
+    </w:pPr>
+    <w:rPr>
+      <w:b w:val="1"/>
+      <w:sz w:val="24"/>
+      <w:szCs w:val="24"/>
+    </w:rPr>
+  </w:style>
+  <w:style w:type="paragraph" w:styleId="Heading5">
+    <w:name w:val="heading 5"/>
+    <w:basedOn w:val="Normal"/>
+    <w:next w:val="Normal"/>
+    <w:pPr>
+      <w:keepNext w:val="1"/>
+      <w:keepLines w:val="1"/>
+      <w:spacing w:after="40" w:before="220" w:lineRule="auto"/>
+    </w:pPr>
+    <w:rPr>
+      <w:b w:val="1"/>
+      <w:sz w:val="22"/>
+      <w:szCs w:val="22"/>
+    </w:rPr>
+  </w:style>
+  <w:style w:type="paragraph" w:styleId="Heading6">
+    <w:name w:val="heading 6"/>
+    <w:basedOn w:val="Normal"/>
+    <w:next w:val="Normal"/>
+    <w:pPr>
+      <w:keepNext w:val="1"/>
+      <w:keepLines w:val="1"/>
+      <w:spacing w:after="40" w:before="200" w:lineRule="auto"/>
+    </w:pPr>
+    <w:rPr>
+      <w:b w:val="1"/>
+      <w:sz w:val="20"/>
+      <w:szCs w:val="20"/>
+    </w:rPr>
+  </w:style>
+  <w:style w:type="paragraph" w:styleId="Title">
+    <w:name w:val="Title"/>
+    <w:basedOn w:val="Normal"/>
+    <w:next w:val="Normal"/>
+    <w:pPr>
+      <w:keepNext w:val="1"/>
+      <w:keepLines w:val="1"/>
+      <w:spacing w:after="120" w:before="480" w:lineRule="auto"/>
+    </w:pPr>
+    <w:rPr>
+      <w:b w:val="1"/>
+      <w:sz w:val="72"/>
+      <w:szCs w:val="72"/>
+    </w:rPr>
+  </w:style>
+  <w:style w:type="paragraph" w:styleId="Normal" w:default="1">
+    <w:name w:val="normal"/>
+  </w:style>
+  <w:style w:type="table" w:styleId="TableNormal" w:default="1">
+    <w:name w:val="Table Normal"/>
+  </w:style>
+  <w:style w:type="paragraph" w:styleId="Heading1">
+    <w:name w:val="heading 1"/>
+    <w:basedOn w:val="Normal"/>
+    <w:next w:val="Normal"/>
+    <w:pPr>
+      <w:keepNext w:val="1"/>
+      <w:keepLines w:val="1"/>
+      <w:spacing w:before="240" w:lineRule="auto"/>
+    </w:pPr>
+    <w:rPr>
+      <w:rFonts w:ascii="Calibri" w:cs="Calibri" w:eastAsia="Calibri" w:hAnsi="Calibri"/>
+      <w:color w:val="2f5496"/>
+      <w:sz w:val="32"/>
+      <w:szCs w:val="32"/>
+    </w:rPr>
+  </w:style>
+  <w:style w:type="paragraph" w:styleId="Heading2">
+    <w:name w:val="heading 2"/>
+    <w:basedOn w:val="Normal"/>
+    <w:next w:val="Normal"/>
+    <w:pPr>
+      <w:keepNext w:val="1"/>
+      <w:keepLines w:val="1"/>
       <w:pageBreakBefore w:val="0"/>
       <w:spacing w:after="80" w:before="360" w:lineRule="auto"/>
     </w:pPr>
@@ -1046,6 +1158,36 @@
       <w:keepNext w:val="1"/>
       <w:keepLines w:val="1"/>
       <w:pageBreakBefore w:val="0"/>
+      <w:spacing w:after="80" w:before="360" w:lineRule="auto"/>
+    </w:pPr>
+    <w:rPr>
+      <w:rFonts w:ascii="Georgia" w:cs="Georgia" w:eastAsia="Georgia" w:hAnsi="Georgia"/>
+      <w:i w:val="1"/>
+      <w:color w:val="666666"/>
+      <w:sz w:val="48"/>
+      <w:szCs w:val="48"/>
+    </w:rPr>
+  </w:style>
+  <w:style w:type="table" w:styleId="Table1">
+    <w:basedOn w:val="TableNormal"/>
+    <w:tblPr>
+      <w:tblStyleRowBandSize w:val="1"/>
+      <w:tblStyleColBandSize w:val="1"/>
+      <w:tblCellMar>
+        <w:top w:w="0.0" w:type="dxa"/>
+        <w:left w:w="108.0" w:type="dxa"/>
+        <w:bottom w:w="0.0" w:type="dxa"/>
+        <w:right w:w="108.0" w:type="dxa"/>
+      </w:tblCellMar>
+    </w:tblPr>
+  </w:style>
+  <w:style w:type="paragraph" w:styleId="Subtitle">
+    <w:name w:val="Subtitle"/>
+    <w:basedOn w:val="Normal"/>
+    <w:next w:val="Normal"/>
+    <w:pPr>
+      <w:keepNext w:val="1"/>
+      <w:keepLines w:val="1"/>
       <w:spacing w:after="80" w:before="360" w:lineRule="auto"/>
     </w:pPr>
     <w:rPr>
@@ -1335,7 +1477,7 @@
 
 <file path=customXML/item1.xml><?xml version="1.0" encoding="utf-8"?>
 <go:gDocsCustomXmlDataStorage xmlns:go="http://customooxmlschemas.google.com/" xmlns:r="http://schemas.openxmlformats.org/officeDocument/2006/relationships">
-  <go:docsCustomData xmlns:go="http://customooxmlschemas.google.com/" roundtripDataSignature="AMtx7mjA38Joyr2qkQWGzXzlMKvC8bOiNw==">AMUW2mVtRTPgaL0nAoUJOqxzJY4b5Cb7usdQbAwS8eLmmF/QzLG4ptrVJ30GGA1oB5+QUDQGes4ThANxlyFCHTAbH9iu1BBpEHH+pMq7pL53GeLcQ8t7VAeebJhY87PwCIPLJGEZwr3+</go:docsCustomData>
+  <go:docsCustomData xmlns:go="http://customooxmlschemas.google.com/" roundtripDataSignature="AMtx7mjLJTOWk5393DJYTPWYvBdbBHAgVg==">AMUW2mX7p6zRppkMpb8q3i65GXkYHcJiJjRNDW2HCrM2hvDfkLjJPTRiH027VQ0MyFiagdkZPX4jD4fEpTy/+Yb8JKAzk0eNDjyksyPhk6WzklO2UPeBtsGsaJzAxfeRB1M4DnNz0Umt</go:docsCustomData>
 </go:gDocsCustomXmlDataStorage>
 </file>
 

</xml_diff>